<commit_message>
Correct Andrew Nielsen name on status report
</commit_message>
<xml_diff>
--- a/doc/CSC 450 Group 5 Status Report 1.docx
+++ b/doc/CSC 450 Group 5 Status Report 1.docx
@@ -37,7 +37,21 @@
           <w:i/>
           <w:iCs/>
         </w:rPr>
-        <w:t>Adrian Jackson, Andrew Nielson, Dean Peterson</w:t>
+        <w:t>Adrian Jackson, Andrew Niels</w:t>
+      </w:r>
+      <w:r>
+        <w:rPr>
+          <w:i/>
+          <w:iCs/>
+        </w:rPr>
+        <w:t>e</w:t>
+      </w:r>
+      <w:r>
+        <w:rPr>
+          <w:i/>
+          <w:iCs/>
+        </w:rPr>
+        <w:t>n, Dean Peterson</w:t>
       </w:r>
     </w:p>
     <w:p>
@@ -268,7 +282,7 @@
         <w:t>Beginnings of implementation</w:t>
       </w:r>
       <w:r>
-        <w:t>.</w:t>
+        <w:t xml:space="preserve"> of other screens.</w:t>
       </w:r>
     </w:p>
     <w:p>

</xml_diff>